<commit_message>
update of documentation about POI version
</commit_message>
<xml_diff>
--- a/doc/ImportExcelDocumentation.docx
+++ b/doc/ImportExcelDocumentation.docx
@@ -92,17 +92,28 @@
       <w:r>
         <w:t xml:space="preserve"> via </w:t>
       </w:r>
-      <w:proofErr w:type="spellStart"/>
-      <w:r>
-        <w:t>Clarity</w:t>
-      </w:r>
-      <w:proofErr w:type="spellEnd"/>
-      <w:r>
-        <w:t xml:space="preserve">. Le même POI, en même version, est également utilisé par le générateur documentaire m2doc. </w:t>
+      <w:r>
+        <w:t xml:space="preserve">l’update site m2doc, sur </w:t>
+      </w:r>
+      <w:hyperlink r:id="rId5" w:history="1">
+        <w:r>
+          <w:rPr>
+            <w:rStyle w:val="Lienhypertexte"/>
+          </w:rPr>
+          <w:t>https://github.com/ObeoNetwork/M2Doc</w:t>
+        </w:r>
+      </w:hyperlink>
+      <w:r>
+        <w:t xml:space="preserve"> puisque l</w:t>
+      </w:r>
+      <w:r>
+        <w:t xml:space="preserve">e même POI, en même version, est également utilisé par le générateur documentaire m2doc. </w:t>
       </w:r>
       <w:r>
         <w:t xml:space="preserve"> </w:t>
       </w:r>
+      <w:bookmarkStart w:id="0" w:name="_GoBack"/>
+      <w:bookmarkEnd w:id="0"/>
     </w:p>
     <w:p>
       <w:r>
@@ -526,7 +537,7 @@
                           <pic:cNvPicPr/>
                         </pic:nvPicPr>
                         <pic:blipFill>
-                          <a:blip r:embed="rId5"/>
+                          <a:blip r:embed="rId6"/>
                           <a:stretch>
                             <a:fillRect/>
                           </a:stretch>
@@ -601,9 +612,9 @@
                   <o:lock v:ext="edit" aspectratio="t"/>
                 </v:shapetype>
                 <v:shape id="_x0000_i1025" type="#_x0000_t75" style="width:276.4pt;height:226pt" o:ole="">
-                  <v:imagedata r:id="rId6" o:title=""/>
+                  <v:imagedata r:id="rId7" o:title=""/>
                 </v:shape>
-                <o:OLEObject Type="Embed" ProgID="PBrush" ShapeID="_x0000_i1025" DrawAspect="Content" ObjectID="_1534776380" r:id="rId7"/>
+                <o:OLEObject Type="Embed" ProgID="PBrush" ShapeID="_x0000_i1025" DrawAspect="Content" ObjectID="_1562137906" r:id="rId8"/>
               </w:object>
             </w:r>
           </w:p>
@@ -670,7 +681,7 @@
                           <pic:cNvPicPr/>
                         </pic:nvPicPr>
                         <pic:blipFill>
-                          <a:blip r:embed="rId8"/>
+                          <a:blip r:embed="rId9"/>
                           <a:stretch>
                             <a:fillRect/>
                           </a:stretch>
@@ -739,7 +750,7 @@
                           <pic:cNvPicPr/>
                         </pic:nvPicPr>
                         <pic:blipFill>
-                          <a:blip r:embed="rId9"/>
+                          <a:blip r:embed="rId10"/>
                           <a:stretch>
                             <a:fillRect/>
                           </a:stretch>
@@ -840,9 +851,9 @@
             <w:r>
               <w:object w:dxaOrig="6750" w:dyaOrig="1620">
                 <v:shape id="_x0000_i1026" type="#_x0000_t75" style="width:337.45pt;height:81.1pt" o:ole="">
-                  <v:imagedata r:id="rId10" o:title=""/>
+                  <v:imagedata r:id="rId11" o:title=""/>
                 </v:shape>
-                <o:OLEObject Type="Embed" ProgID="PBrush" ShapeID="_x0000_i1026" DrawAspect="Content" ObjectID="_1534776381" r:id="rId11"/>
+                <o:OLEObject Type="Embed" ProgID="PBrush" ShapeID="_x0000_i1026" DrawAspect="Content" ObjectID="_1562137907" r:id="rId12"/>
               </w:object>
             </w:r>
           </w:p>
@@ -960,7 +971,7 @@
                           <pic:cNvPicPr/>
                         </pic:nvPicPr>
                         <pic:blipFill>
-                          <a:blip r:embed="rId12"/>
+                          <a:blip r:embed="rId13"/>
                           <a:stretch>
                             <a:fillRect/>
                           </a:stretch>
@@ -1011,7 +1022,7 @@
                           <pic:cNvPicPr/>
                         </pic:nvPicPr>
                         <pic:blipFill>
-                          <a:blip r:embed="rId13"/>
+                          <a:blip r:embed="rId14"/>
                           <a:stretch>
                             <a:fillRect/>
                           </a:stretch>
@@ -1131,7 +1142,7 @@
                     <pic:cNvPicPr/>
                   </pic:nvPicPr>
                   <pic:blipFill>
-                    <a:blip r:embed="rId14"/>
+                    <a:blip r:embed="rId15"/>
                     <a:stretch>
                       <a:fillRect/>
                     </a:stretch>
@@ -1176,8 +1187,6 @@
       <w:r>
         <w:t>Importeur</w:t>
       </w:r>
-      <w:bookmarkStart w:id="0" w:name="_GoBack"/>
-      <w:bookmarkEnd w:id="0"/>
       <w:proofErr w:type="spellEnd"/>
     </w:p>
     <w:p>
@@ -1233,7 +1242,7 @@
                     </pic:cNvPicPr>
                   </pic:nvPicPr>
                   <pic:blipFill>
-                    <a:blip r:embed="rId15" cstate="print">
+                    <a:blip r:embed="rId16" cstate="print">
                       <a:extLst>
                         <a:ext uri="{28A0092B-C50C-407E-A947-70E740481C1C}">
                           <a14:useLocalDpi xmlns:a14="http://schemas.microsoft.com/office/drawing/2010/main" val="0"/>

</xml_diff>